<commit_message>
Hasta clase 29 incluida
</commit_message>
<xml_diff>
--- a/Apuntes_Curso_Fullstack_JavaScript.docx
+++ b/Apuntes_Curso_Fullstack_JavaScript.docx
@@ -1203,7 +1203,31 @@
           <w:sz w:val="26"/>
           <w:shd w:fill="auto" w:val="clear"/>
         </w:rPr>
-        <w:t xml:space="preserve">21. Los data atrributes en HTML y JS - guardar ifno en HTML</w:t>
+        <w:t xml:space="preserve">21. Los data atrr</w:t>
+      </w:r>
+      <w:r>
+        <w:rPr>
+          <w:rFonts w:ascii="Calibri" w:hAnsi="Calibri" w:cs="Calibri" w:eastAsia="Calibri"/>
+          <w:b/>
+          <w:color w:val="4F81BD"/>
+          <w:spacing w:val="0"/>
+          <w:position w:val="0"/>
+          <w:sz w:val="26"/>
+          <w:shd w:fill="auto" w:val="clear"/>
+        </w:rPr>
+        <w:t xml:space="preserve">ibute</w:t>
+      </w:r>
+      <w:r>
+        <w:rPr>
+          <w:rFonts w:ascii="Calibri" w:hAnsi="Calibri" w:cs="Calibri" w:eastAsia="Calibri"/>
+          <w:b/>
+          <w:color w:val="4F81BD"/>
+          <w:spacing w:val="0"/>
+          <w:position w:val="0"/>
+          <w:sz w:val="26"/>
+          <w:shd w:fill="auto" w:val="clear"/>
+        </w:rPr>
+        <w:t xml:space="preserve">s en HTML y JS - guardar info en HTML</w:t>
       </w:r>
     </w:p>
     <w:p>
@@ -1253,24 +1277,25 @@
         <w:ind w:right="0" w:left="0" w:firstLine="0"/>
         <w:jc w:val="left"/>
         <w:rPr>
-          <w:rFonts w:ascii="Cambria" w:hAnsi="Cambria" w:cs="Cambria" w:eastAsia="Cambria"/>
-          <w:color w:val="auto"/>
-          <w:spacing w:val="0"/>
-          <w:position w:val="0"/>
-          <w:sz w:val="22"/>
-          <w:shd w:fill="auto" w:val="clear"/>
-        </w:rPr>
-      </w:pPr>
-      <w:r>
-        <w:rPr>
-          <w:rFonts w:ascii="Cambria" w:hAnsi="Cambria" w:cs="Cambria" w:eastAsia="Cambria"/>
-          <w:color w:val="auto"/>
-          <w:spacing w:val="0"/>
-          <w:position w:val="0"/>
-          <w:sz w:val="22"/>
-          <w:shd w:fill="auto" w:val="clear"/>
-        </w:rPr>
-        <w:t xml:space="preserve">23. querySelector y los data attributes, combinación implacable</w:t>
+          <w:rFonts w:ascii="Calibri" w:hAnsi="Calibri" w:cs="Calibri" w:eastAsia="Calibri"/>
+          <w:color w:val="auto"/>
+          <w:spacing w:val="0"/>
+          <w:position w:val="0"/>
+          <w:sz w:val="26"/>
+          <w:shd w:fill="auto" w:val="clear"/>
+        </w:rPr>
+      </w:pPr>
+      <w:r>
+        <w:rPr>
+          <w:rFonts w:ascii="Calibri" w:hAnsi="Calibri" w:cs="Calibri" w:eastAsia="Calibri"/>
+          <w:b/>
+          <w:color w:val="4F81BD"/>
+          <w:spacing w:val="0"/>
+          <w:position w:val="0"/>
+          <w:sz w:val="26"/>
+          <w:shd w:fill="auto" w:val="clear"/>
+        </w:rPr>
+        <w:t xml:space="preserve">22. querySelector y los data attributes, combinación implacable</w:t>
       </w:r>
     </w:p>
     <w:p>
@@ -1298,6 +1323,1147 @@
         </w:rPr>
         <w:t xml:space="preserve">Combinamos querySelector con los data-attributes para seleccionar elementos de forma precisa y dinámica. Esta técnica facilita acceder a información embebida en HTML y manipular el DOM de manera eficiente e intuitiva.</w:t>
       </w:r>
+    </w:p>
+    <w:p>
+      <w:pPr>
+        <w:spacing w:before="0" w:after="200" w:line="276"/>
+        <w:ind w:right="0" w:left="0" w:firstLine="0"/>
+        <w:jc w:val="left"/>
+        <w:rPr>
+          <w:rFonts w:ascii="Cambria" w:hAnsi="Cambria" w:cs="Cambria" w:eastAsia="Cambria"/>
+          <w:color w:val="auto"/>
+          <w:spacing w:val="0"/>
+          <w:position w:val="0"/>
+          <w:sz w:val="22"/>
+          <w:shd w:fill="auto" w:val="clear"/>
+        </w:rPr>
+      </w:pPr>
+    </w:p>
+    <w:p>
+      <w:pPr>
+        <w:spacing w:before="0" w:after="200" w:line="276"/>
+        <w:ind w:right="0" w:left="0" w:firstLine="0"/>
+        <w:jc w:val="left"/>
+        <w:rPr>
+          <w:rFonts w:ascii="Calibri" w:hAnsi="Calibri" w:cs="Calibri" w:eastAsia="Calibri"/>
+          <w:b/>
+          <w:color w:val="4F81BD"/>
+          <w:spacing w:val="0"/>
+          <w:position w:val="0"/>
+          <w:sz w:val="26"/>
+          <w:shd w:fill="auto" w:val="clear"/>
+        </w:rPr>
+      </w:pPr>
+      <w:r>
+        <w:rPr>
+          <w:rFonts w:ascii="Calibri" w:hAnsi="Calibri" w:cs="Calibri" w:eastAsia="Calibri"/>
+          <w:b/>
+          <w:color w:val="4F81BD"/>
+          <w:spacing w:val="0"/>
+          <w:position w:val="0"/>
+          <w:sz w:val="26"/>
+          <w:shd w:fill="auto" w:val="clear"/>
+        </w:rPr>
+        <w:t xml:space="preserve">23. Eliminar fila de una tabla mediante un botón</w:t>
+      </w:r>
+    </w:p>
+    <w:p>
+      <w:pPr>
+        <w:spacing w:before="0" w:after="200" w:line="276"/>
+        <w:ind w:right="0" w:left="0" w:firstLine="0"/>
+        <w:jc w:val="left"/>
+        <w:rPr>
+          <w:rFonts w:ascii="Cambria" w:hAnsi="Cambria" w:cs="Cambria" w:eastAsia="Cambria"/>
+          <w:color w:val="auto"/>
+          <w:spacing w:val="0"/>
+          <w:position w:val="0"/>
+          <w:sz w:val="22"/>
+          <w:shd w:fill="auto" w:val="clear"/>
+        </w:rPr>
+      </w:pPr>
+      <w:r>
+        <w:rPr>
+          <w:rFonts w:ascii="Cambria" w:hAnsi="Cambria" w:cs="Cambria" w:eastAsia="Cambria"/>
+          <w:color w:val="auto"/>
+          <w:spacing w:val="0"/>
+          <w:position w:val="0"/>
+          <w:sz w:val="22"/>
+          <w:shd w:fill="auto" w:val="clear"/>
+        </w:rPr>
+        <w:t xml:space="preserve">Aprendimos a eliminar dinámicamente una fila de una tabla HTML al hacer clic en un botón. Se usa addEventListener para detectar el clic y luego se accede al nodo padre (parentElement) para eliminar la fila correspondiente con remove().</w:t>
+      </w:r>
+    </w:p>
+    <w:p>
+      <w:pPr>
+        <w:spacing w:before="0" w:after="200" w:line="276"/>
+        <w:ind w:right="0" w:left="0" w:firstLine="0"/>
+        <w:jc w:val="left"/>
+        <w:rPr>
+          <w:rFonts w:ascii="Cambria" w:hAnsi="Cambria" w:cs="Cambria" w:eastAsia="Cambria"/>
+          <w:color w:val="auto"/>
+          <w:spacing w:val="0"/>
+          <w:position w:val="0"/>
+          <w:sz w:val="22"/>
+          <w:shd w:fill="auto" w:val="clear"/>
+        </w:rPr>
+      </w:pPr>
+    </w:p>
+    <w:p>
+      <w:pPr>
+        <w:spacing w:before="0" w:after="200" w:line="276"/>
+        <w:ind w:right="0" w:left="0" w:firstLine="0"/>
+        <w:jc w:val="left"/>
+        <w:rPr>
+          <w:rFonts w:ascii="Cambria" w:hAnsi="Cambria" w:cs="Cambria" w:eastAsia="Cambria"/>
+          <w:color w:val="auto"/>
+          <w:spacing w:val="0"/>
+          <w:position w:val="0"/>
+          <w:sz w:val="22"/>
+          <w:shd w:fill="auto" w:val="clear"/>
+        </w:rPr>
+      </w:pPr>
+      <w:r>
+        <w:rPr>
+          <w:rFonts w:ascii="Calibri" w:hAnsi="Calibri" w:cs="Calibri" w:eastAsia="Calibri"/>
+          <w:b/>
+          <w:color w:val="4F81BD"/>
+          <w:spacing w:val="0"/>
+          <w:position w:val="0"/>
+          <w:sz w:val="26"/>
+          <w:shd w:fill="auto" w:val="clear"/>
+        </w:rPr>
+        <w:t xml:space="preserve">24. Método útil: manipular elementos del localStorage mediante un identificador</w:t>
+      </w:r>
+    </w:p>
+    <w:p>
+      <w:pPr>
+        <w:spacing w:before="0" w:after="200" w:line="276"/>
+        <w:ind w:right="0" w:left="0" w:firstLine="0"/>
+        <w:jc w:val="left"/>
+        <w:rPr>
+          <w:rFonts w:ascii="Cambria" w:hAnsi="Cambria" w:cs="Cambria" w:eastAsia="Cambria"/>
+          <w:color w:val="auto"/>
+          <w:spacing w:val="0"/>
+          <w:position w:val="0"/>
+          <w:sz w:val="22"/>
+          <w:shd w:fill="auto" w:val="clear"/>
+        </w:rPr>
+      </w:pPr>
+      <w:r>
+        <w:rPr>
+          <w:rFonts w:ascii="Cambria" w:hAnsi="Cambria" w:cs="Cambria" w:eastAsia="Cambria"/>
+          <w:color w:val="auto"/>
+          <w:spacing w:val="0"/>
+          <w:position w:val="0"/>
+          <w:sz w:val="22"/>
+          <w:shd w:fill="auto" w:val="clear"/>
+        </w:rPr>
+        <w:t xml:space="preserve">Vimos cómo acceder, modificar o eliminar un elemento específico del localStorage utilizando un identificador único (como un id). Esto nos permite mantener una estructura organizada y realizar operaciones puntuales sin afectar el resto de los datos almacenados.</w:t>
+      </w:r>
+    </w:p>
+    <w:p>
+      <w:pPr>
+        <w:spacing w:before="0" w:after="200" w:line="276"/>
+        <w:ind w:right="0" w:left="0" w:firstLine="0"/>
+        <w:jc w:val="left"/>
+        <w:rPr>
+          <w:rFonts w:ascii="Cambria" w:hAnsi="Cambria" w:cs="Cambria" w:eastAsia="Cambria"/>
+          <w:color w:val="auto"/>
+          <w:spacing w:val="0"/>
+          <w:position w:val="0"/>
+          <w:sz w:val="22"/>
+          <w:shd w:fill="auto" w:val="clear"/>
+        </w:rPr>
+      </w:pPr>
+    </w:p>
+    <w:p>
+      <w:pPr>
+        <w:spacing w:before="0" w:after="200" w:line="276"/>
+        <w:ind w:right="0" w:left="0" w:firstLine="0"/>
+        <w:jc w:val="left"/>
+        <w:rPr>
+          <w:rFonts w:ascii="Calibri" w:hAnsi="Calibri" w:cs="Calibri" w:eastAsia="Calibri"/>
+          <w:b/>
+          <w:color w:val="4F81BD"/>
+          <w:spacing w:val="0"/>
+          <w:position w:val="0"/>
+          <w:sz w:val="26"/>
+          <w:shd w:fill="auto" w:val="clear"/>
+        </w:rPr>
+      </w:pPr>
+      <w:r>
+        <w:rPr>
+          <w:rFonts w:ascii="Calibri" w:hAnsi="Calibri" w:cs="Calibri" w:eastAsia="Calibri"/>
+          <w:b/>
+          <w:color w:val="4F81BD"/>
+          <w:spacing w:val="0"/>
+          <w:position w:val="0"/>
+          <w:sz w:val="26"/>
+          <w:shd w:fill="auto" w:val="clear"/>
+        </w:rPr>
+        <w:t xml:space="preserve">25. Eliminar un elemento de un array en el localStorage</w:t>
+      </w:r>
+    </w:p>
+    <w:p>
+      <w:pPr>
+        <w:spacing w:before="0" w:after="200" w:line="276"/>
+        <w:ind w:right="0" w:left="0" w:firstLine="0"/>
+        <w:jc w:val="left"/>
+        <w:rPr>
+          <w:rFonts w:ascii="Cambria" w:hAnsi="Cambria" w:cs="Cambria" w:eastAsia="Cambria"/>
+          <w:color w:val="auto"/>
+          <w:spacing w:val="0"/>
+          <w:position w:val="0"/>
+          <w:sz w:val="22"/>
+          <w:shd w:fill="auto" w:val="clear"/>
+        </w:rPr>
+      </w:pPr>
+      <w:r>
+        <w:rPr>
+          <w:rFonts w:ascii="Cambria" w:hAnsi="Cambria" w:cs="Cambria" w:eastAsia="Cambria"/>
+          <w:color w:val="auto"/>
+          <w:spacing w:val="0"/>
+          <w:position w:val="0"/>
+          <w:sz w:val="22"/>
+          <w:shd w:fill="auto" w:val="clear"/>
+        </w:rPr>
+        <w:t xml:space="preserve">Aprendimos a eliminar un elemento específico de un array almacenado en localStorage. Se obtiene el array con JSON.parse, se filtra el elemento por su id u otra propiedad, y se vuelve a guardar con JSON.stringify.</w:t>
+      </w:r>
+    </w:p>
+    <w:p>
+      <w:pPr>
+        <w:spacing w:before="0" w:after="200" w:line="276"/>
+        <w:ind w:right="0" w:left="0" w:firstLine="0"/>
+        <w:jc w:val="left"/>
+        <w:rPr>
+          <w:rFonts w:ascii="Calibri" w:hAnsi="Calibri" w:cs="Calibri" w:eastAsia="Calibri"/>
+          <w:b/>
+          <w:color w:val="4F81BD"/>
+          <w:spacing w:val="0"/>
+          <w:position w:val="0"/>
+          <w:sz w:val="26"/>
+          <w:shd w:fill="auto" w:val="clear"/>
+        </w:rPr>
+      </w:pPr>
+    </w:p>
+    <w:p>
+      <w:pPr>
+        <w:spacing w:before="0" w:after="200" w:line="276"/>
+        <w:ind w:right="0" w:left="0" w:firstLine="0"/>
+        <w:jc w:val="left"/>
+        <w:rPr>
+          <w:rFonts w:ascii="Calibri" w:hAnsi="Calibri" w:cs="Calibri" w:eastAsia="Calibri"/>
+          <w:b/>
+          <w:color w:val="4F81BD"/>
+          <w:spacing w:val="0"/>
+          <w:position w:val="0"/>
+          <w:sz w:val="26"/>
+          <w:shd w:fill="auto" w:val="clear"/>
+        </w:rPr>
+      </w:pPr>
+      <w:r>
+        <w:rPr>
+          <w:rFonts w:ascii="Calibri" w:hAnsi="Calibri" w:cs="Calibri" w:eastAsia="Calibri"/>
+          <w:b/>
+          <w:color w:val="4F81BD"/>
+          <w:spacing w:val="0"/>
+          <w:position w:val="0"/>
+          <w:sz w:val="26"/>
+          <w:shd w:fill="auto" w:val="clear"/>
+        </w:rPr>
+        <w:t xml:space="preserve">26. Validar desde HTML e introducción a la validación desde JavaScript</w:t>
+      </w:r>
+    </w:p>
+    <w:p>
+      <w:pPr>
+        <w:spacing w:before="0" w:after="200" w:line="276"/>
+        <w:ind w:right="0" w:left="0" w:firstLine="0"/>
+        <w:jc w:val="left"/>
+        <w:rPr>
+          <w:rFonts w:ascii="Cambria" w:hAnsi="Cambria" w:cs="Cambria" w:eastAsia="Cambria"/>
+          <w:color w:val="auto"/>
+          <w:spacing w:val="0"/>
+          <w:position w:val="0"/>
+          <w:sz w:val="22"/>
+          <w:shd w:fill="auto" w:val="clear"/>
+        </w:rPr>
+      </w:pPr>
+      <w:r>
+        <w:rPr>
+          <w:rFonts w:ascii="Cambria" w:hAnsi="Cambria" w:cs="Cambria" w:eastAsia="Cambria"/>
+          <w:color w:val="auto"/>
+          <w:spacing w:val="0"/>
+          <w:position w:val="0"/>
+          <w:sz w:val="22"/>
+          <w:shd w:fill="auto" w:val="clear"/>
+        </w:rPr>
+        <w:t xml:space="preserve">Exploramos las validaciones básicas integradas en HTML (required, type, pattern) y cómo mejorar la experiencia del usuario complementando con validaciones personalizadas en JavaScript usando condicionales y mensajes de error dinámicos.</w:t>
+      </w:r>
+    </w:p>
+    <w:p>
+      <w:pPr>
+        <w:spacing w:before="0" w:after="200" w:line="276"/>
+        <w:ind w:right="0" w:left="0" w:firstLine="0"/>
+        <w:jc w:val="left"/>
+        <w:rPr>
+          <w:rFonts w:ascii="Cambria" w:hAnsi="Cambria" w:cs="Cambria" w:eastAsia="Cambria"/>
+          <w:color w:val="auto"/>
+          <w:spacing w:val="0"/>
+          <w:position w:val="0"/>
+          <w:sz w:val="22"/>
+          <w:shd w:fill="auto" w:val="clear"/>
+        </w:rPr>
+      </w:pPr>
+    </w:p>
+    <w:p>
+      <w:pPr>
+        <w:spacing w:before="0" w:after="200" w:line="276"/>
+        <w:ind w:right="0" w:left="0" w:firstLine="0"/>
+        <w:jc w:val="left"/>
+        <w:rPr>
+          <w:rFonts w:ascii="Calibri" w:hAnsi="Calibri" w:cs="Calibri" w:eastAsia="Calibri"/>
+          <w:b/>
+          <w:color w:val="4F81BD"/>
+          <w:spacing w:val="0"/>
+          <w:position w:val="0"/>
+          <w:sz w:val="26"/>
+          <w:shd w:fill="auto" w:val="clear"/>
+        </w:rPr>
+      </w:pPr>
+      <w:r>
+        <w:rPr>
+          <w:rFonts w:ascii="Calibri" w:hAnsi="Calibri" w:cs="Calibri" w:eastAsia="Calibri"/>
+          <w:b/>
+          <w:color w:val="4F81BD"/>
+          <w:spacing w:val="0"/>
+          <w:position w:val="0"/>
+          <w:sz w:val="26"/>
+          <w:shd w:fill="auto" w:val="clear"/>
+        </w:rPr>
+        <w:t xml:space="preserve">27. Agregando selectores a nuestra aplicación de gastos</w:t>
+      </w:r>
+    </w:p>
+    <w:p>
+      <w:pPr>
+        <w:spacing w:before="0" w:after="200" w:line="276"/>
+        <w:ind w:right="0" w:left="0" w:firstLine="0"/>
+        <w:jc w:val="left"/>
+        <w:rPr>
+          <w:rFonts w:ascii="Cambria" w:hAnsi="Cambria" w:cs="Cambria" w:eastAsia="Cambria"/>
+          <w:color w:val="auto"/>
+          <w:spacing w:val="0"/>
+          <w:position w:val="0"/>
+          <w:sz w:val="22"/>
+          <w:shd w:fill="auto" w:val="clear"/>
+        </w:rPr>
+      </w:pPr>
+      <w:r>
+        <w:rPr>
+          <w:rFonts w:ascii="Cambria" w:hAnsi="Cambria" w:cs="Cambria" w:eastAsia="Cambria"/>
+          <w:color w:val="auto"/>
+          <w:spacing w:val="0"/>
+          <w:position w:val="0"/>
+          <w:sz w:val="22"/>
+          <w:shd w:fill="auto" w:val="clear"/>
+        </w:rPr>
+        <w:t xml:space="preserve">Incorporamos select y option a nuestro formulario para permitir que el usuario elija categorías u otras opciones. Se manipuló el valor seleccionado desde JavaScript con .value y se utilizó para categorizar o filtrar los datos.</w:t>
+      </w:r>
+    </w:p>
+    <w:p>
+      <w:pPr>
+        <w:spacing w:before="0" w:after="200" w:line="276"/>
+        <w:ind w:right="0" w:left="0" w:firstLine="0"/>
+        <w:jc w:val="left"/>
+        <w:rPr>
+          <w:rFonts w:ascii="Cambria" w:hAnsi="Cambria" w:cs="Cambria" w:eastAsia="Cambria"/>
+          <w:color w:val="auto"/>
+          <w:spacing w:val="0"/>
+          <w:position w:val="0"/>
+          <w:sz w:val="22"/>
+          <w:shd w:fill="auto" w:val="clear"/>
+        </w:rPr>
+      </w:pPr>
+    </w:p>
+    <w:p>
+      <w:pPr>
+        <w:spacing w:before="0" w:after="200" w:line="276"/>
+        <w:ind w:right="0" w:left="0" w:firstLine="0"/>
+        <w:jc w:val="left"/>
+        <w:rPr>
+          <w:rFonts w:ascii="Calibri" w:hAnsi="Calibri" w:cs="Calibri" w:eastAsia="Calibri"/>
+          <w:b/>
+          <w:color w:val="4F81BD"/>
+          <w:spacing w:val="0"/>
+          <w:position w:val="0"/>
+          <w:sz w:val="26"/>
+          <w:shd w:fill="auto" w:val="clear"/>
+        </w:rPr>
+      </w:pPr>
+      <w:r>
+        <w:rPr>
+          <w:rFonts w:ascii="Calibri" w:hAnsi="Calibri" w:cs="Calibri" w:eastAsia="Calibri"/>
+          <w:b/>
+          <w:color w:val="4F81BD"/>
+          <w:spacing w:val="0"/>
+          <w:position w:val="0"/>
+          <w:sz w:val="26"/>
+          <w:shd w:fill="auto" w:val="clear"/>
+        </w:rPr>
+        <w:t xml:space="preserve">28. Maquetando nuestra aplicación sin usar CSS: aprendiendo la librería MaterializeCSS</w:t>
+      </w:r>
+    </w:p>
+    <w:p>
+      <w:pPr>
+        <w:spacing w:before="0" w:after="200" w:line="276"/>
+        <w:ind w:right="0" w:left="0" w:firstLine="0"/>
+        <w:jc w:val="left"/>
+        <w:rPr>
+          <w:rFonts w:ascii="Cambria" w:hAnsi="Cambria" w:cs="Cambria" w:eastAsia="Cambria"/>
+          <w:color w:val="auto"/>
+          <w:spacing w:val="0"/>
+          <w:position w:val="0"/>
+          <w:sz w:val="22"/>
+          <w:shd w:fill="auto" w:val="clear"/>
+        </w:rPr>
+      </w:pPr>
+      <w:r>
+        <w:rPr>
+          <w:rFonts w:ascii="Cambria" w:hAnsi="Cambria" w:cs="Cambria" w:eastAsia="Cambria"/>
+          <w:color w:val="auto"/>
+          <w:spacing w:val="0"/>
+          <w:position w:val="0"/>
+          <w:sz w:val="22"/>
+          <w:shd w:fill="auto" w:val="clear"/>
+        </w:rPr>
+        <w:t xml:space="preserve">Introducción a la librería MaterializeCSS para estructurar visualmente nuestra aplicación sin escribir CSS desde cero. Usamos clases predefinidas para botones, formularios y layouts, facilitando una interfaz limpia y responsiva.</w:t>
+      </w:r>
+    </w:p>
+    <w:p>
+      <w:pPr>
+        <w:spacing w:before="0" w:after="200" w:line="276"/>
+        <w:ind w:right="0" w:left="0" w:firstLine="0"/>
+        <w:jc w:val="left"/>
+        <w:rPr>
+          <w:rFonts w:ascii="Cambria" w:hAnsi="Cambria" w:cs="Cambria" w:eastAsia="Cambria"/>
+          <w:color w:val="auto"/>
+          <w:spacing w:val="0"/>
+          <w:position w:val="0"/>
+          <w:sz w:val="22"/>
+          <w:shd w:fill="auto" w:val="clear"/>
+        </w:rPr>
+      </w:pPr>
+    </w:p>
+    <w:p>
+      <w:pPr>
+        <w:spacing w:before="0" w:after="200" w:line="276"/>
+        <w:ind w:right="0" w:left="0" w:firstLine="0"/>
+        <w:jc w:val="left"/>
+        <w:rPr>
+          <w:rFonts w:ascii="Calibri" w:hAnsi="Calibri" w:cs="Calibri" w:eastAsia="Calibri"/>
+          <w:b/>
+          <w:color w:val="4F81BD"/>
+          <w:spacing w:val="0"/>
+          <w:position w:val="0"/>
+          <w:sz w:val="26"/>
+          <w:shd w:fill="auto" w:val="clear"/>
+        </w:rPr>
+      </w:pPr>
+      <w:r>
+        <w:rPr>
+          <w:rFonts w:ascii="Calibri" w:hAnsi="Calibri" w:cs="Calibri" w:eastAsia="Calibri"/>
+          <w:b/>
+          <w:color w:val="4F81BD"/>
+          <w:spacing w:val="0"/>
+          <w:position w:val="0"/>
+          <w:sz w:val="26"/>
+          <w:shd w:fill="auto" w:val="clear"/>
+        </w:rPr>
+        <w:t xml:space="preserve">29. Cómo hacer nuestro diseño responsivo sin CSS gracias a los md, sm, lg, etc.</w:t>
+      </w:r>
+    </w:p>
+    <w:p>
+      <w:pPr>
+        <w:spacing w:before="0" w:after="200" w:line="276"/>
+        <w:ind w:right="0" w:left="0" w:firstLine="0"/>
+        <w:jc w:val="left"/>
+        <w:rPr>
+          <w:rFonts w:ascii="Cambria" w:hAnsi="Cambria" w:cs="Cambria" w:eastAsia="Cambria"/>
+          <w:color w:val="auto"/>
+          <w:spacing w:val="0"/>
+          <w:position w:val="0"/>
+          <w:sz w:val="22"/>
+          <w:shd w:fill="auto" w:val="clear"/>
+        </w:rPr>
+      </w:pPr>
+      <w:r>
+        <w:rPr>
+          <w:rFonts w:ascii="Cambria" w:hAnsi="Cambria" w:cs="Cambria" w:eastAsia="Cambria"/>
+          <w:color w:val="auto"/>
+          <w:spacing w:val="0"/>
+          <w:position w:val="0"/>
+          <w:sz w:val="22"/>
+          <w:shd w:fill="auto" w:val="clear"/>
+        </w:rPr>
+        <w:t xml:space="preserve">Aprendimos a utilizar el sistema de grid responsivo de MaterializeCSS (y frameworks similares) mediante clases como col s12 m6 l4, que permiten adaptar el diseño automáticamente según el tamaño del dispositivo, sin necesidad de escribir CSS personalizado.</w:t>
+      </w:r>
+    </w:p>
+    <w:p>
+      <w:pPr>
+        <w:spacing w:before="0" w:after="200" w:line="276"/>
+        <w:ind w:right="0" w:left="0" w:firstLine="0"/>
+        <w:jc w:val="left"/>
+        <w:rPr>
+          <w:rFonts w:ascii="Cambria" w:hAnsi="Cambria" w:cs="Cambria" w:eastAsia="Cambria"/>
+          <w:color w:val="auto"/>
+          <w:spacing w:val="0"/>
+          <w:position w:val="0"/>
+          <w:sz w:val="22"/>
+          <w:shd w:fill="auto" w:val="clear"/>
+        </w:rPr>
+      </w:pPr>
+    </w:p>
+    <w:p>
+      <w:pPr>
+        <w:spacing w:before="0" w:after="200" w:line="276"/>
+        <w:ind w:right="0" w:left="0" w:firstLine="0"/>
+        <w:jc w:val="left"/>
+        <w:rPr>
+          <w:rFonts w:ascii="Calibri" w:hAnsi="Calibri" w:cs="Calibri" w:eastAsia="Calibri"/>
+          <w:b/>
+          <w:color w:val="4F81BD"/>
+          <w:spacing w:val="0"/>
+          <w:position w:val="0"/>
+          <w:sz w:val="26"/>
+          <w:shd w:fill="auto" w:val="clear"/>
+        </w:rPr>
+      </w:pPr>
+      <w:r>
+        <w:rPr>
+          <w:rFonts w:ascii="Calibri" w:hAnsi="Calibri" w:cs="Calibri" w:eastAsia="Calibri"/>
+          <w:b/>
+          <w:color w:val="4F81BD"/>
+          <w:spacing w:val="0"/>
+          <w:position w:val="0"/>
+          <w:sz w:val="26"/>
+          <w:shd w:fill="auto" w:val="clear"/>
+        </w:rPr>
+        <w:t xml:space="preserve">30. Agregando opciones a los selects desde JS - interpolación de strings</w:t>
+      </w:r>
+    </w:p>
+    <w:p>
+      <w:pPr>
+        <w:spacing w:before="0" w:after="200" w:line="276"/>
+        <w:ind w:right="0" w:left="0" w:firstLine="0"/>
+        <w:jc w:val="left"/>
+        <w:rPr>
+          <w:rFonts w:ascii="Cambria" w:hAnsi="Cambria" w:cs="Cambria" w:eastAsia="Cambria"/>
+          <w:color w:val="auto"/>
+          <w:spacing w:val="0"/>
+          <w:position w:val="0"/>
+          <w:sz w:val="22"/>
+          <w:shd w:fill="auto" w:val="clear"/>
+        </w:rPr>
+      </w:pPr>
+      <w:r>
+        <w:rPr>
+          <w:rFonts w:ascii="Cambria" w:hAnsi="Cambria" w:cs="Cambria" w:eastAsia="Cambria"/>
+          <w:color w:val="auto"/>
+          <w:spacing w:val="0"/>
+          <w:position w:val="0"/>
+          <w:sz w:val="22"/>
+          <w:shd w:fill="auto" w:val="clear"/>
+        </w:rPr>
+        <w:t xml:space="preserve">Vimos cómo crear dinámicamente opciones (&lt;option&gt;) dentro de un select usando JavaScript. Utilizamos interpolación de strings (template literals con backticks) para insertar valores directamente en el HTML desde arrays u objetos.</w:t>
+      </w:r>
+    </w:p>
+    <w:p>
+      <w:pPr>
+        <w:spacing w:before="0" w:after="200" w:line="276"/>
+        <w:ind w:right="0" w:left="0" w:firstLine="0"/>
+        <w:jc w:val="left"/>
+        <w:rPr>
+          <w:rFonts w:ascii="Cambria" w:hAnsi="Cambria" w:cs="Cambria" w:eastAsia="Cambria"/>
+          <w:color w:val="auto"/>
+          <w:spacing w:val="0"/>
+          <w:position w:val="0"/>
+          <w:sz w:val="22"/>
+          <w:shd w:fill="auto" w:val="clear"/>
+        </w:rPr>
+      </w:pPr>
+    </w:p>
+    <w:p>
+      <w:pPr>
+        <w:spacing w:before="0" w:after="200" w:line="276"/>
+        <w:ind w:right="0" w:left="0" w:firstLine="0"/>
+        <w:jc w:val="left"/>
+        <w:rPr>
+          <w:rFonts w:ascii="Calibri" w:hAnsi="Calibri" w:cs="Calibri" w:eastAsia="Calibri"/>
+          <w:b/>
+          <w:color w:val="4F81BD"/>
+          <w:spacing w:val="0"/>
+          <w:position w:val="0"/>
+          <w:sz w:val="26"/>
+          <w:shd w:fill="auto" w:val="clear"/>
+        </w:rPr>
+      </w:pPr>
+      <w:r>
+        <w:rPr>
+          <w:rFonts w:ascii="Calibri" w:hAnsi="Calibri" w:cs="Calibri" w:eastAsia="Calibri"/>
+          <w:b/>
+          <w:color w:val="4F81BD"/>
+          <w:spacing w:val="0"/>
+          <w:position w:val="0"/>
+          <w:sz w:val="26"/>
+          <w:shd w:fill="auto" w:val="clear"/>
+        </w:rPr>
+        <w:t xml:space="preserve">31. Debuggear en la consola de Chrome - resolver errores de nuestro código</w:t>
+      </w:r>
+    </w:p>
+    <w:p>
+      <w:pPr>
+        <w:spacing w:before="0" w:after="200" w:line="276"/>
+        <w:ind w:right="0" w:left="0" w:firstLine="0"/>
+        <w:jc w:val="left"/>
+        <w:rPr>
+          <w:rFonts w:ascii="Cambria" w:hAnsi="Cambria" w:cs="Cambria" w:eastAsia="Cambria"/>
+          <w:color w:val="auto"/>
+          <w:spacing w:val="0"/>
+          <w:position w:val="0"/>
+          <w:sz w:val="22"/>
+          <w:shd w:fill="auto" w:val="clear"/>
+        </w:rPr>
+      </w:pPr>
+      <w:r>
+        <w:rPr>
+          <w:rFonts w:ascii="Cambria" w:hAnsi="Cambria" w:cs="Cambria" w:eastAsia="Cambria"/>
+          <w:color w:val="auto"/>
+          <w:spacing w:val="0"/>
+          <w:position w:val="0"/>
+          <w:sz w:val="22"/>
+          <w:shd w:fill="auto" w:val="clear"/>
+        </w:rPr>
+        <w:t xml:space="preserve">Exploramos herramientas del navegador (F12 </w:t>
+      </w:r>
+      <w:r>
+        <w:rPr>
+          <w:rFonts w:ascii="Cambria Math" w:hAnsi="Cambria Math" w:cs="Cambria Math" w:eastAsia="Cambria Math"/>
+          <w:color w:val="auto"/>
+          <w:spacing w:val="0"/>
+          <w:position w:val="0"/>
+          <w:sz w:val="22"/>
+          <w:shd w:fill="auto" w:val="clear"/>
+        </w:rPr>
+        <w:t xml:space="preserve">→</w:t>
+      </w:r>
+      <w:r>
+        <w:rPr>
+          <w:rFonts w:ascii="Cambria" w:hAnsi="Cambria" w:cs="Cambria" w:eastAsia="Cambria"/>
+          <w:color w:val="auto"/>
+          <w:spacing w:val="0"/>
+          <w:position w:val="0"/>
+          <w:sz w:val="22"/>
+          <w:shd w:fill="auto" w:val="clear"/>
+        </w:rPr>
+        <w:t xml:space="preserve"> Consola) para identificar errores, usar console.log estratégicamente, y hacer pausas con debugger para seguir el flujo del código paso a paso. Esto mejora la capacidad para detectar y corregir bugs.</w:t>
+      </w:r>
+    </w:p>
+    <w:p>
+      <w:pPr>
+        <w:spacing w:before="0" w:after="200" w:line="276"/>
+        <w:ind w:right="0" w:left="0" w:firstLine="0"/>
+        <w:jc w:val="left"/>
+        <w:rPr>
+          <w:rFonts w:ascii="Cambria" w:hAnsi="Cambria" w:cs="Cambria" w:eastAsia="Cambria"/>
+          <w:color w:val="auto"/>
+          <w:spacing w:val="0"/>
+          <w:position w:val="0"/>
+          <w:sz w:val="22"/>
+          <w:shd w:fill="auto" w:val="clear"/>
+        </w:rPr>
+      </w:pPr>
+    </w:p>
+    <w:p>
+      <w:pPr>
+        <w:spacing w:before="0" w:after="200" w:line="276"/>
+        <w:ind w:right="0" w:left="0" w:firstLine="0"/>
+        <w:jc w:val="left"/>
+        <w:rPr>
+          <w:rFonts w:ascii="Calibri" w:hAnsi="Calibri" w:cs="Calibri" w:eastAsia="Calibri"/>
+          <w:b/>
+          <w:color w:val="4F81BD"/>
+          <w:spacing w:val="0"/>
+          <w:position w:val="0"/>
+          <w:sz w:val="26"/>
+          <w:shd w:fill="auto" w:val="clear"/>
+        </w:rPr>
+      </w:pPr>
+      <w:r>
+        <w:rPr>
+          <w:rFonts w:ascii="Calibri" w:hAnsi="Calibri" w:cs="Calibri" w:eastAsia="Calibri"/>
+          <w:b/>
+          <w:color w:val="4F81BD"/>
+          <w:spacing w:val="0"/>
+          <w:position w:val="0"/>
+          <w:sz w:val="26"/>
+          <w:shd w:fill="auto" w:val="clear"/>
+        </w:rPr>
+        <w:t xml:space="preserve">32. Git / GitHub / GitHub Pages</w:t>
+      </w:r>
+    </w:p>
+    <w:p>
+      <w:pPr>
+        <w:spacing w:before="0" w:after="200" w:line="276"/>
+        <w:ind w:right="0" w:left="0" w:firstLine="0"/>
+        <w:jc w:val="left"/>
+        <w:rPr>
+          <w:rFonts w:ascii="Cambria" w:hAnsi="Cambria" w:cs="Cambria" w:eastAsia="Cambria"/>
+          <w:color w:val="auto"/>
+          <w:spacing w:val="0"/>
+          <w:position w:val="0"/>
+          <w:sz w:val="22"/>
+          <w:shd w:fill="auto" w:val="clear"/>
+        </w:rPr>
+      </w:pPr>
+      <w:r>
+        <w:rPr>
+          <w:rFonts w:ascii="Cambria" w:hAnsi="Cambria" w:cs="Cambria" w:eastAsia="Cambria"/>
+          <w:color w:val="auto"/>
+          <w:spacing w:val="0"/>
+          <w:position w:val="0"/>
+          <w:sz w:val="22"/>
+          <w:shd w:fill="auto" w:val="clear"/>
+        </w:rPr>
+        <w:t xml:space="preserve">Introducción al control de versiones con Git y al uso de plataformas como GitHub para almacenar código en la nube, colaborar y hacer seguimiento de cambios. Aprendimos a usar GitHub Pages para publicar sitios estáticos desde un repositorio.</w:t>
+      </w:r>
+    </w:p>
+    <w:p>
+      <w:pPr>
+        <w:spacing w:before="0" w:after="200" w:line="276"/>
+        <w:ind w:right="0" w:left="0" w:firstLine="0"/>
+        <w:jc w:val="left"/>
+        <w:rPr>
+          <w:rFonts w:ascii="Cambria" w:hAnsi="Cambria" w:cs="Cambria" w:eastAsia="Cambria"/>
+          <w:color w:val="auto"/>
+          <w:spacing w:val="0"/>
+          <w:position w:val="0"/>
+          <w:sz w:val="22"/>
+          <w:shd w:fill="auto" w:val="clear"/>
+        </w:rPr>
+      </w:pPr>
+    </w:p>
+    <w:p>
+      <w:pPr>
+        <w:spacing w:before="0" w:after="200" w:line="276"/>
+        <w:ind w:right="0" w:left="0" w:firstLine="0"/>
+        <w:jc w:val="left"/>
+        <w:rPr>
+          <w:rFonts w:ascii="Calibri" w:hAnsi="Calibri" w:cs="Calibri" w:eastAsia="Calibri"/>
+          <w:b/>
+          <w:color w:val="4F81BD"/>
+          <w:spacing w:val="0"/>
+          <w:position w:val="0"/>
+          <w:sz w:val="26"/>
+          <w:shd w:fill="auto" w:val="clear"/>
+        </w:rPr>
+      </w:pPr>
+      <w:r>
+        <w:rPr>
+          <w:rFonts w:ascii="Calibri" w:hAnsi="Calibri" w:cs="Calibri" w:eastAsia="Calibri"/>
+          <w:b/>
+          <w:color w:val="4F81BD"/>
+          <w:spacing w:val="0"/>
+          <w:position w:val="0"/>
+          <w:sz w:val="26"/>
+          <w:shd w:fill="auto" w:val="clear"/>
+        </w:rPr>
+        <w:t xml:space="preserve">33. ¿Cuándo usar var, let y const? Diferencias fundamentales</w:t>
+      </w:r>
+    </w:p>
+    <w:p>
+      <w:pPr>
+        <w:spacing w:before="0" w:after="200" w:line="276"/>
+        <w:ind w:right="0" w:left="0" w:firstLine="0"/>
+        <w:jc w:val="left"/>
+        <w:rPr>
+          <w:rFonts w:ascii="Cambria" w:hAnsi="Cambria" w:cs="Cambria" w:eastAsia="Cambria"/>
+          <w:color w:val="auto"/>
+          <w:spacing w:val="0"/>
+          <w:position w:val="0"/>
+          <w:sz w:val="22"/>
+          <w:shd w:fill="auto" w:val="clear"/>
+        </w:rPr>
+      </w:pPr>
+      <w:r>
+        <w:rPr>
+          <w:rFonts w:ascii="Cambria" w:hAnsi="Cambria" w:cs="Cambria" w:eastAsia="Cambria"/>
+          <w:color w:val="auto"/>
+          <w:spacing w:val="0"/>
+          <w:position w:val="0"/>
+          <w:sz w:val="22"/>
+          <w:shd w:fill="auto" w:val="clear"/>
+        </w:rPr>
+        <w:t xml:space="preserve">Aprendimos las diferencias clave entre var, let y const: var tiene alcance de función y se hoistea, mientras que let y const tienen alcance de bloque. const no permite reasignación. Se recomienda evitar var en código moderno.</w:t>
+      </w:r>
+    </w:p>
+    <w:p>
+      <w:pPr>
+        <w:spacing w:before="0" w:after="200" w:line="276"/>
+        <w:ind w:right="0" w:left="0" w:firstLine="0"/>
+        <w:jc w:val="left"/>
+        <w:rPr>
+          <w:rFonts w:ascii="Cambria" w:hAnsi="Cambria" w:cs="Cambria" w:eastAsia="Cambria"/>
+          <w:color w:val="auto"/>
+          <w:spacing w:val="0"/>
+          <w:position w:val="0"/>
+          <w:sz w:val="22"/>
+          <w:shd w:fill="auto" w:val="clear"/>
+        </w:rPr>
+      </w:pPr>
+    </w:p>
+    <w:p>
+      <w:pPr>
+        <w:spacing w:before="0" w:after="200" w:line="276"/>
+        <w:ind w:right="0" w:left="0" w:firstLine="0"/>
+        <w:jc w:val="left"/>
+        <w:rPr>
+          <w:rFonts w:ascii="Calibri" w:hAnsi="Calibri" w:cs="Calibri" w:eastAsia="Calibri"/>
+          <w:b/>
+          <w:color w:val="4F81BD"/>
+          <w:spacing w:val="0"/>
+          <w:position w:val="0"/>
+          <w:sz w:val="26"/>
+          <w:shd w:fill="auto" w:val="clear"/>
+        </w:rPr>
+      </w:pPr>
+      <w:r>
+        <w:rPr>
+          <w:rFonts w:ascii="Calibri" w:hAnsi="Calibri" w:cs="Calibri" w:eastAsia="Calibri"/>
+          <w:b/>
+          <w:color w:val="4F81BD"/>
+          <w:spacing w:val="0"/>
+          <w:position w:val="0"/>
+          <w:sz w:val="26"/>
+          <w:shd w:fill="auto" w:val="clear"/>
+        </w:rPr>
+        <w:t xml:space="preserve">34. Programación Orientada a Objetos (POO)</w:t>
+      </w:r>
+    </w:p>
+    <w:p>
+      <w:pPr>
+        <w:spacing w:before="0" w:after="200" w:line="276"/>
+        <w:ind w:right="0" w:left="0" w:firstLine="0"/>
+        <w:jc w:val="left"/>
+        <w:rPr>
+          <w:rFonts w:ascii="Cambria" w:hAnsi="Cambria" w:cs="Cambria" w:eastAsia="Cambria"/>
+          <w:color w:val="auto"/>
+          <w:spacing w:val="0"/>
+          <w:position w:val="0"/>
+          <w:sz w:val="22"/>
+          <w:shd w:fill="auto" w:val="clear"/>
+        </w:rPr>
+      </w:pPr>
+      <w:r>
+        <w:rPr>
+          <w:rFonts w:ascii="Cambria" w:hAnsi="Cambria" w:cs="Cambria" w:eastAsia="Cambria"/>
+          <w:color w:val="auto"/>
+          <w:spacing w:val="0"/>
+          <w:position w:val="0"/>
+          <w:sz w:val="22"/>
+          <w:shd w:fill="auto" w:val="clear"/>
+        </w:rPr>
+        <w:t xml:space="preserve">Introducción a los conceptos básicos de POO en JavaScript: clases, objetos, constructores, métodos y encapsulamiento. Entendimos cómo modelar entidades del mundo real usando estructuras reutilizables de código.</w:t>
+      </w:r>
+    </w:p>
+    <w:p>
+      <w:pPr>
+        <w:spacing w:before="0" w:after="200" w:line="276"/>
+        <w:ind w:right="0" w:left="0" w:firstLine="0"/>
+        <w:jc w:val="left"/>
+        <w:rPr>
+          <w:rFonts w:ascii="Cambria" w:hAnsi="Cambria" w:cs="Cambria" w:eastAsia="Cambria"/>
+          <w:color w:val="auto"/>
+          <w:spacing w:val="0"/>
+          <w:position w:val="0"/>
+          <w:sz w:val="22"/>
+          <w:shd w:fill="auto" w:val="clear"/>
+        </w:rPr>
+      </w:pPr>
+    </w:p>
+    <w:p>
+      <w:pPr>
+        <w:spacing w:before="0" w:after="200" w:line="276"/>
+        <w:ind w:right="0" w:left="0" w:firstLine="0"/>
+        <w:jc w:val="left"/>
+        <w:rPr>
+          <w:rFonts w:ascii="Calibri" w:hAnsi="Calibri" w:cs="Calibri" w:eastAsia="Calibri"/>
+          <w:b/>
+          <w:color w:val="4F81BD"/>
+          <w:spacing w:val="0"/>
+          <w:position w:val="0"/>
+          <w:sz w:val="26"/>
+          <w:shd w:fill="auto" w:val="clear"/>
+        </w:rPr>
+      </w:pPr>
+      <w:r>
+        <w:rPr>
+          <w:rFonts w:ascii="Calibri" w:hAnsi="Calibri" w:cs="Calibri" w:eastAsia="Calibri"/>
+          <w:b/>
+          <w:color w:val="4F81BD"/>
+          <w:spacing w:val="0"/>
+          <w:position w:val="0"/>
+          <w:sz w:val="26"/>
+          <w:shd w:fill="auto" w:val="clear"/>
+        </w:rPr>
+        <w:t xml:space="preserve">35. Una API no es lo mismo que una API web - ¿Qué es HTTP? ¿Qué son GET, POST, PUT, DELETE? - Consola F12</w:t>
+      </w:r>
+    </w:p>
+    <w:p>
+      <w:pPr>
+        <w:spacing w:before="0" w:after="200" w:line="276"/>
+        <w:ind w:right="0" w:left="0" w:firstLine="0"/>
+        <w:jc w:val="left"/>
+        <w:rPr>
+          <w:rFonts w:ascii="Cambria" w:hAnsi="Cambria" w:cs="Cambria" w:eastAsia="Cambria"/>
+          <w:color w:val="auto"/>
+          <w:spacing w:val="0"/>
+          <w:position w:val="0"/>
+          <w:sz w:val="22"/>
+          <w:shd w:fill="auto" w:val="clear"/>
+        </w:rPr>
+      </w:pPr>
+      <w:r>
+        <w:rPr>
+          <w:rFonts w:ascii="Cambria" w:hAnsi="Cambria" w:cs="Cambria" w:eastAsia="Cambria"/>
+          <w:color w:val="auto"/>
+          <w:spacing w:val="0"/>
+          <w:position w:val="0"/>
+          <w:sz w:val="22"/>
+          <w:shd w:fill="auto" w:val="clear"/>
+        </w:rPr>
+        <w:t xml:space="preserve">Aprendimos qué es una API (interfaz de programación de aplicaciones) y su diferencia con una API web. Exploramos el protocolo HTTP y los métodos comunes (GET, POST, PUT, DELETE). Usamos la pestaña “Red” en la consola para observar las peticiones.</w:t>
+      </w:r>
+    </w:p>
+    <w:p>
+      <w:pPr>
+        <w:spacing w:before="0" w:after="200" w:line="276"/>
+        <w:ind w:right="0" w:left="0" w:firstLine="0"/>
+        <w:jc w:val="left"/>
+        <w:rPr>
+          <w:rFonts w:ascii="Cambria" w:hAnsi="Cambria" w:cs="Cambria" w:eastAsia="Cambria"/>
+          <w:color w:val="auto"/>
+          <w:spacing w:val="0"/>
+          <w:position w:val="0"/>
+          <w:sz w:val="22"/>
+          <w:shd w:fill="auto" w:val="clear"/>
+        </w:rPr>
+      </w:pPr>
+    </w:p>
+    <w:p>
+      <w:pPr>
+        <w:spacing w:before="0" w:after="200" w:line="276"/>
+        <w:ind w:right="0" w:left="0" w:firstLine="0"/>
+        <w:jc w:val="left"/>
+        <w:rPr>
+          <w:rFonts w:ascii="Calibri" w:hAnsi="Calibri" w:cs="Calibri" w:eastAsia="Calibri"/>
+          <w:b/>
+          <w:color w:val="4F81BD"/>
+          <w:spacing w:val="0"/>
+          <w:position w:val="0"/>
+          <w:sz w:val="26"/>
+          <w:shd w:fill="auto" w:val="clear"/>
+        </w:rPr>
+      </w:pPr>
+      <w:r>
+        <w:rPr>
+          <w:rFonts w:ascii="Calibri" w:hAnsi="Calibri" w:cs="Calibri" w:eastAsia="Calibri"/>
+          <w:b/>
+          <w:color w:val="4F81BD"/>
+          <w:spacing w:val="0"/>
+          <w:position w:val="0"/>
+          <w:sz w:val="26"/>
+          <w:shd w:fill="auto" w:val="clear"/>
+        </w:rPr>
+        <w:t xml:space="preserve">36. ¿Qué es una API REST y cómo funciona? Las bases para crear una API RESTful</w:t>
+      </w:r>
+    </w:p>
+    <w:p>
+      <w:pPr>
+        <w:spacing w:before="0" w:after="200" w:line="276"/>
+        <w:ind w:right="0" w:left="0" w:firstLine="0"/>
+        <w:jc w:val="left"/>
+        <w:rPr>
+          <w:rFonts w:ascii="Cambria" w:hAnsi="Cambria" w:cs="Cambria" w:eastAsia="Cambria"/>
+          <w:color w:val="auto"/>
+          <w:spacing w:val="0"/>
+          <w:position w:val="0"/>
+          <w:sz w:val="22"/>
+          <w:shd w:fill="auto" w:val="clear"/>
+        </w:rPr>
+      </w:pPr>
+      <w:r>
+        <w:rPr>
+          <w:rFonts w:ascii="Cambria" w:hAnsi="Cambria" w:cs="Cambria" w:eastAsia="Cambria"/>
+          <w:color w:val="auto"/>
+          <w:spacing w:val="0"/>
+          <w:position w:val="0"/>
+          <w:sz w:val="22"/>
+          <w:shd w:fill="auto" w:val="clear"/>
+        </w:rPr>
+        <w:t xml:space="preserve">Descubrimos el concepto de REST (Transferencia Representacional de Estado) como estilo arquitectónico. Aprendimos cómo funcionan las rutas, recursos y métodos HTTP en una API RESTful para acceder y manipular datos de manera organizada.</w:t>
+      </w:r>
+    </w:p>
+    <w:p>
+      <w:pPr>
+        <w:spacing w:before="0" w:after="200" w:line="276"/>
+        <w:ind w:right="0" w:left="0" w:firstLine="0"/>
+        <w:jc w:val="left"/>
+        <w:rPr>
+          <w:rFonts w:ascii="Cambria" w:hAnsi="Cambria" w:cs="Cambria" w:eastAsia="Cambria"/>
+          <w:color w:val="auto"/>
+          <w:spacing w:val="0"/>
+          <w:position w:val="0"/>
+          <w:sz w:val="22"/>
+          <w:shd w:fill="auto" w:val="clear"/>
+        </w:rPr>
+      </w:pPr>
+    </w:p>
+    <w:p>
+      <w:pPr>
+        <w:spacing w:before="0" w:after="200" w:line="276"/>
+        <w:ind w:right="0" w:left="0" w:firstLine="0"/>
+        <w:jc w:val="left"/>
+        <w:rPr>
+          <w:rFonts w:ascii="Calibri" w:hAnsi="Calibri" w:cs="Calibri" w:eastAsia="Calibri"/>
+          <w:b/>
+          <w:color w:val="4F81BD"/>
+          <w:spacing w:val="0"/>
+          <w:position w:val="0"/>
+          <w:sz w:val="26"/>
+          <w:shd w:fill="auto" w:val="clear"/>
+        </w:rPr>
+      </w:pPr>
+      <w:r>
+        <w:rPr>
+          <w:rFonts w:ascii="Calibri" w:hAnsi="Calibri" w:cs="Calibri" w:eastAsia="Calibri"/>
+          <w:b/>
+          <w:color w:val="4F81BD"/>
+          <w:spacing w:val="0"/>
+          <w:position w:val="0"/>
+          <w:sz w:val="26"/>
+          <w:shd w:fill="auto" w:val="clear"/>
+        </w:rPr>
+        <w:t xml:space="preserve">37. Instalación de Node.js para crear APIs en JavaScript y uso de NPM</w:t>
+      </w:r>
+    </w:p>
+    <w:p>
+      <w:pPr>
+        <w:spacing w:before="0" w:after="200" w:line="276"/>
+        <w:ind w:right="0" w:left="0" w:firstLine="0"/>
+        <w:jc w:val="left"/>
+        <w:rPr>
+          <w:rFonts w:ascii="Cambria" w:hAnsi="Cambria" w:cs="Cambria" w:eastAsia="Cambria"/>
+          <w:color w:val="auto"/>
+          <w:spacing w:val="0"/>
+          <w:position w:val="0"/>
+          <w:sz w:val="22"/>
+          <w:shd w:fill="auto" w:val="clear"/>
+        </w:rPr>
+      </w:pPr>
+      <w:r>
+        <w:rPr>
+          <w:rFonts w:ascii="Cambria" w:hAnsi="Cambria" w:cs="Cambria" w:eastAsia="Cambria"/>
+          <w:color w:val="auto"/>
+          <w:spacing w:val="0"/>
+          <w:position w:val="0"/>
+          <w:sz w:val="22"/>
+          <w:shd w:fill="auto" w:val="clear"/>
+        </w:rPr>
+        <w:t xml:space="preserve">Instalamos Node.js en nuestro entorno local para ejecutar JavaScript del lado del servidor. Aprendimos a usar npm (Node Package Manager) para gestionar paquetes y dependencias necesarios para crear nuestras APIs.</w:t>
+      </w:r>
+    </w:p>
+    <w:p>
+      <w:pPr>
+        <w:spacing w:before="0" w:after="200" w:line="276"/>
+        <w:ind w:right="0" w:left="0" w:firstLine="0"/>
+        <w:jc w:val="left"/>
+        <w:rPr>
+          <w:rFonts w:ascii="Cambria" w:hAnsi="Cambria" w:cs="Cambria" w:eastAsia="Cambria"/>
+          <w:color w:val="auto"/>
+          <w:spacing w:val="0"/>
+          <w:position w:val="0"/>
+          <w:sz w:val="22"/>
+          <w:shd w:fill="auto" w:val="clear"/>
+        </w:rPr>
+      </w:pPr>
+    </w:p>
+    <w:p>
+      <w:pPr>
+        <w:spacing w:before="0" w:after="200" w:line="276"/>
+        <w:ind w:right="0" w:left="0" w:firstLine="0"/>
+        <w:jc w:val="left"/>
+        <w:rPr>
+          <w:rFonts w:ascii="Calibri" w:hAnsi="Calibri" w:cs="Calibri" w:eastAsia="Calibri"/>
+          <w:b/>
+          <w:color w:val="4F81BD"/>
+          <w:spacing w:val="0"/>
+          <w:position w:val="0"/>
+          <w:sz w:val="26"/>
+          <w:shd w:fill="auto" w:val="clear"/>
+        </w:rPr>
+      </w:pPr>
+      <w:r>
+        <w:rPr>
+          <w:rFonts w:ascii="Calibri" w:hAnsi="Calibri" w:cs="Calibri" w:eastAsia="Calibri"/>
+          <w:b/>
+          <w:color w:val="4F81BD"/>
+          <w:spacing w:val="0"/>
+          <w:position w:val="0"/>
+          <w:sz w:val="26"/>
+          <w:shd w:fill="auto" w:val="clear"/>
+        </w:rPr>
+        <w:t xml:space="preserve">38. ¿Qué es Node.js y cómo funciona? ¿Para qué sirve?</w:t>
+      </w:r>
+    </w:p>
+    <w:p>
+      <w:pPr>
+        <w:spacing w:before="0" w:after="200" w:line="276"/>
+        <w:ind w:right="0" w:left="0" w:firstLine="0"/>
+        <w:jc w:val="left"/>
+        <w:rPr>
+          <w:rFonts w:ascii="Cambria" w:hAnsi="Cambria" w:cs="Cambria" w:eastAsia="Cambria"/>
+          <w:color w:val="auto"/>
+          <w:spacing w:val="0"/>
+          <w:position w:val="0"/>
+          <w:sz w:val="22"/>
+          <w:shd w:fill="auto" w:val="clear"/>
+        </w:rPr>
+      </w:pPr>
+      <w:r>
+        <w:rPr>
+          <w:rFonts w:ascii="Cambria" w:hAnsi="Cambria" w:cs="Cambria" w:eastAsia="Cambria"/>
+          <w:color w:val="auto"/>
+          <w:spacing w:val="0"/>
+          <w:position w:val="0"/>
+          <w:sz w:val="22"/>
+          <w:shd w:fill="auto" w:val="clear"/>
+        </w:rPr>
+        <w:t xml:space="preserve">Conocimos Node.js como entorno de ejecución para JavaScript fuera del navegador. Entendimos su funcionamiento basado en eventos y su utilidad para construir servidores, herramientas de línea de comandos y aplicaciones web en tiempo real.</w:t>
+      </w:r>
+    </w:p>
+    <w:p>
+      <w:pPr>
+        <w:spacing w:before="0" w:after="200" w:line="276"/>
+        <w:ind w:right="0" w:left="0" w:firstLine="0"/>
+        <w:jc w:val="left"/>
+        <w:rPr>
+          <w:rFonts w:ascii="Cambria" w:hAnsi="Cambria" w:cs="Cambria" w:eastAsia="Cambria"/>
+          <w:color w:val="auto"/>
+          <w:spacing w:val="0"/>
+          <w:position w:val="0"/>
+          <w:sz w:val="22"/>
+          <w:shd w:fill="auto" w:val="clear"/>
+        </w:rPr>
+      </w:pPr>
     </w:p>
   </w:body>
 </w:document>

</xml_diff>